<commit_message>
Switched place of 2 Amazon candidates
</commit_message>
<xml_diff>
--- a/01142015 - EMC Isilon, Amazon Forcast, DoubleDown.docx
+++ b/01142015 - EMC Isilon, Amazon Forcast, DoubleDown.docx
@@ -159,8 +159,18 @@
                 <w:sz w:val="20"/>
                 <w:szCs w:val="20"/>
               </w:rPr>
-              <w:t>Ada Conf</w:t>
-            </w:r>
+              <w:t xml:space="preserve">Ada </w:t>
+            </w:r>
+            <w:proofErr w:type="spellStart"/>
+            <w:r>
+              <w:rPr>
+                <w:rFonts w:ascii="Arial" w:hAnsi="Arial" w:cs="Arial"/>
+                <w:sz w:val="20"/>
+                <w:szCs w:val="20"/>
+              </w:rPr>
+              <w:t>Conf</w:t>
+            </w:r>
+            <w:proofErr w:type="spellEnd"/>
           </w:p>
           <w:p>
             <w:pPr>
@@ -177,8 +187,18 @@
                 <w:sz w:val="20"/>
                 <w:szCs w:val="20"/>
               </w:rPr>
-              <w:t>EMC Isilon</w:t>
-            </w:r>
+              <w:t xml:space="preserve">EMC </w:t>
+            </w:r>
+            <w:proofErr w:type="spellStart"/>
+            <w:r>
+              <w:rPr>
+                <w:rFonts w:ascii="Arial" w:hAnsi="Arial" w:cs="Arial"/>
+                <w:sz w:val="20"/>
+                <w:szCs w:val="20"/>
+              </w:rPr>
+              <w:t>Isilon</w:t>
+            </w:r>
+            <w:proofErr w:type="spellEnd"/>
           </w:p>
         </w:tc>
         <w:tc>
@@ -295,8 +315,18 @@
                 <w:sz w:val="20"/>
                 <w:szCs w:val="20"/>
               </w:rPr>
-              <w:t>EMC Isilon</w:t>
-            </w:r>
+              <w:t xml:space="preserve">EMC </w:t>
+            </w:r>
+            <w:proofErr w:type="spellStart"/>
+            <w:r>
+              <w:rPr>
+                <w:rFonts w:ascii="Arial" w:hAnsi="Arial" w:cs="Arial"/>
+                <w:sz w:val="20"/>
+                <w:szCs w:val="20"/>
+              </w:rPr>
+              <w:t>Isilon</w:t>
+            </w:r>
+            <w:proofErr w:type="spellEnd"/>
           </w:p>
         </w:tc>
         <w:tc>
@@ -430,14 +460,34 @@
                 <w:szCs w:val="20"/>
               </w:rPr>
             </w:pPr>
-            <w:r>
-              <w:rPr>
-                <w:rFonts w:ascii="Arial" w:hAnsi="Arial" w:cs="Arial"/>
-                <w:sz w:val="20"/>
-                <w:szCs w:val="20"/>
-              </w:rPr>
-              <w:t>Linnea Damer</w:t>
-            </w:r>
+            <w:proofErr w:type="spellStart"/>
+            <w:r>
+              <w:rPr>
+                <w:rFonts w:ascii="Arial" w:hAnsi="Arial" w:cs="Arial"/>
+                <w:sz w:val="20"/>
+                <w:szCs w:val="20"/>
+              </w:rPr>
+              <w:t>Linnea</w:t>
+            </w:r>
+            <w:proofErr w:type="spellEnd"/>
+            <w:r>
+              <w:rPr>
+                <w:rFonts w:ascii="Arial" w:hAnsi="Arial" w:cs="Arial"/>
+                <w:sz w:val="20"/>
+                <w:szCs w:val="20"/>
+              </w:rPr>
+              <w:t xml:space="preserve"> </w:t>
+            </w:r>
+            <w:proofErr w:type="spellStart"/>
+            <w:r>
+              <w:rPr>
+                <w:rFonts w:ascii="Arial" w:hAnsi="Arial" w:cs="Arial"/>
+                <w:sz w:val="20"/>
+                <w:szCs w:val="20"/>
+              </w:rPr>
+              <w:t>Damer</w:t>
+            </w:r>
+            <w:proofErr w:type="spellEnd"/>
           </w:p>
         </w:tc>
         <w:tc>
@@ -465,13 +515,23 @@
                 <w:szCs w:val="20"/>
               </w:rPr>
             </w:pPr>
-            <w:r>
-              <w:rPr>
-                <w:rFonts w:ascii="Arial" w:hAnsi="Arial" w:cs="Arial"/>
-                <w:sz w:val="20"/>
-                <w:szCs w:val="20"/>
-              </w:rPr>
-              <w:t>Kamilah Jenkins</w:t>
+            <w:proofErr w:type="spellStart"/>
+            <w:r>
+              <w:rPr>
+                <w:rFonts w:ascii="Arial" w:hAnsi="Arial" w:cs="Arial"/>
+                <w:sz w:val="20"/>
+                <w:szCs w:val="20"/>
+              </w:rPr>
+              <w:t>Kamilah</w:t>
+            </w:r>
+            <w:proofErr w:type="spellEnd"/>
+            <w:r>
+              <w:rPr>
+                <w:rFonts w:ascii="Arial" w:hAnsi="Arial" w:cs="Arial"/>
+                <w:sz w:val="20"/>
+                <w:szCs w:val="20"/>
+              </w:rPr>
+              <w:t xml:space="preserve"> Jenkins</w:t>
             </w:r>
           </w:p>
         </w:tc>
@@ -506,8 +566,18 @@
                 <w:sz w:val="20"/>
                 <w:szCs w:val="20"/>
               </w:rPr>
-              <w:t>Brenda Praggastis</w:t>
-            </w:r>
+              <w:t xml:space="preserve">Brenda </w:t>
+            </w:r>
+            <w:proofErr w:type="spellStart"/>
+            <w:r>
+              <w:rPr>
+                <w:rFonts w:ascii="Arial" w:hAnsi="Arial" w:cs="Arial"/>
+                <w:sz w:val="20"/>
+                <w:szCs w:val="20"/>
+              </w:rPr>
+              <w:t>Praggastis</w:t>
+            </w:r>
+            <w:proofErr w:type="spellEnd"/>
           </w:p>
         </w:tc>
         <w:tc>
@@ -541,8 +611,18 @@
                 <w:sz w:val="20"/>
                 <w:szCs w:val="20"/>
               </w:rPr>
-              <w:t>Kat Patke</w:t>
-            </w:r>
+              <w:t xml:space="preserve">Kat </w:t>
+            </w:r>
+            <w:proofErr w:type="spellStart"/>
+            <w:r>
+              <w:rPr>
+                <w:rFonts w:ascii="Arial" w:hAnsi="Arial" w:cs="Arial"/>
+                <w:sz w:val="20"/>
+                <w:szCs w:val="20"/>
+              </w:rPr>
+              <w:t>Patke</w:t>
+            </w:r>
+            <w:proofErr w:type="spellEnd"/>
           </w:p>
         </w:tc>
       </w:tr>
@@ -746,13 +826,23 @@
                 <w:szCs w:val="20"/>
               </w:rPr>
             </w:pPr>
-            <w:r>
-              <w:rPr>
-                <w:rFonts w:ascii="Arial" w:hAnsi="Arial" w:cs="Arial"/>
-                <w:sz w:val="20"/>
-                <w:szCs w:val="20"/>
-              </w:rPr>
-              <w:t>Bri Dotson</w:t>
+            <w:proofErr w:type="spellStart"/>
+            <w:r>
+              <w:rPr>
+                <w:rFonts w:ascii="Arial" w:hAnsi="Arial" w:cs="Arial"/>
+                <w:sz w:val="20"/>
+                <w:szCs w:val="20"/>
+              </w:rPr>
+              <w:t>Bri</w:t>
+            </w:r>
+            <w:proofErr w:type="spellEnd"/>
+            <w:r>
+              <w:rPr>
+                <w:rFonts w:ascii="Arial" w:hAnsi="Arial" w:cs="Arial"/>
+                <w:sz w:val="20"/>
+                <w:szCs w:val="20"/>
+              </w:rPr>
+              <w:t xml:space="preserve"> Dotson</w:t>
             </w:r>
           </w:p>
         </w:tc>
@@ -787,8 +877,18 @@
                 <w:sz w:val="20"/>
                 <w:szCs w:val="20"/>
               </w:rPr>
-              <w:t>Kathy Lepe</w:t>
-            </w:r>
+              <w:t xml:space="preserve">Kathy </w:t>
+            </w:r>
+            <w:proofErr w:type="spellStart"/>
+            <w:r>
+              <w:rPr>
+                <w:rFonts w:ascii="Arial" w:hAnsi="Arial" w:cs="Arial"/>
+                <w:sz w:val="20"/>
+                <w:szCs w:val="20"/>
+              </w:rPr>
+              <w:t>Lepe</w:t>
+            </w:r>
+            <w:proofErr w:type="spellEnd"/>
           </w:p>
         </w:tc>
         <w:tc>
@@ -998,8 +1098,18 @@
                 <w:sz w:val="20"/>
                 <w:szCs w:val="20"/>
               </w:rPr>
-              <w:t>Kat Patke</w:t>
-            </w:r>
+              <w:t xml:space="preserve">Kat </w:t>
+            </w:r>
+            <w:proofErr w:type="spellStart"/>
+            <w:r>
+              <w:rPr>
+                <w:rFonts w:ascii="Arial" w:hAnsi="Arial" w:cs="Arial"/>
+                <w:sz w:val="20"/>
+                <w:szCs w:val="20"/>
+              </w:rPr>
+              <w:t>Patke</w:t>
+            </w:r>
+            <w:proofErr w:type="spellEnd"/>
           </w:p>
         </w:tc>
         <w:tc>
@@ -1033,7 +1143,15 @@
                 <w:sz w:val="20"/>
                 <w:szCs w:val="20"/>
               </w:rPr>
-              <w:t>Kristina Hjertberg</w:t>
+              <w:t>Kristen McCabe</w:t>
+            </w:r>
+            <w:r>
+              <w:rPr>
+                <w:rFonts w:ascii="Arial" w:hAnsi="Arial" w:cs="Arial"/>
+                <w:sz w:val="20"/>
+                <w:szCs w:val="20"/>
+              </w:rPr>
+              <w:t xml:space="preserve"> </w:t>
             </w:r>
           </w:p>
         </w:tc>
@@ -1062,13 +1180,23 @@
                 <w:szCs w:val="20"/>
               </w:rPr>
             </w:pPr>
-            <w:r>
-              <w:rPr>
-                <w:rFonts w:ascii="Arial" w:hAnsi="Arial" w:cs="Arial"/>
-                <w:sz w:val="20"/>
-                <w:szCs w:val="20"/>
-              </w:rPr>
-              <w:t>Kamilah Jenkins</w:t>
+            <w:proofErr w:type="spellStart"/>
+            <w:r>
+              <w:rPr>
+                <w:rFonts w:ascii="Arial" w:hAnsi="Arial" w:cs="Arial"/>
+                <w:sz w:val="20"/>
+                <w:szCs w:val="20"/>
+              </w:rPr>
+              <w:t>Kamilah</w:t>
+            </w:r>
+            <w:proofErr w:type="spellEnd"/>
+            <w:r>
+              <w:rPr>
+                <w:rFonts w:ascii="Arial" w:hAnsi="Arial" w:cs="Arial"/>
+                <w:sz w:val="20"/>
+                <w:szCs w:val="20"/>
+              </w:rPr>
+              <w:t xml:space="preserve"> Jenkins</w:t>
             </w:r>
           </w:p>
         </w:tc>
@@ -1103,8 +1231,18 @@
                 <w:sz w:val="20"/>
                 <w:szCs w:val="20"/>
               </w:rPr>
-              <w:t>Brenda Praggastis</w:t>
-            </w:r>
+              <w:t xml:space="preserve">Brenda </w:t>
+            </w:r>
+            <w:proofErr w:type="spellStart"/>
+            <w:r>
+              <w:rPr>
+                <w:rFonts w:ascii="Arial" w:hAnsi="Arial" w:cs="Arial"/>
+                <w:sz w:val="20"/>
+                <w:szCs w:val="20"/>
+              </w:rPr>
+              <w:t>Praggastis</w:t>
+            </w:r>
+            <w:proofErr w:type="spellEnd"/>
           </w:p>
         </w:tc>
       </w:tr>
@@ -1279,8 +1417,18 @@
                 <w:sz w:val="20"/>
                 <w:szCs w:val="20"/>
               </w:rPr>
-              <w:t>Bonnie Kwong</w:t>
-            </w:r>
+              <w:t xml:space="preserve">Bonnie </w:t>
+            </w:r>
+            <w:proofErr w:type="spellStart"/>
+            <w:r>
+              <w:rPr>
+                <w:rFonts w:ascii="Arial" w:hAnsi="Arial" w:cs="Arial"/>
+                <w:sz w:val="20"/>
+                <w:szCs w:val="20"/>
+              </w:rPr>
+              <w:t>Kwong</w:t>
+            </w:r>
+            <w:proofErr w:type="spellEnd"/>
           </w:p>
         </w:tc>
         <w:tc>
@@ -1314,8 +1462,18 @@
                 <w:sz w:val="20"/>
                 <w:szCs w:val="20"/>
               </w:rPr>
-              <w:t>Kat Patke</w:t>
-            </w:r>
+              <w:t xml:space="preserve">Kat </w:t>
+            </w:r>
+            <w:proofErr w:type="spellStart"/>
+            <w:r>
+              <w:rPr>
+                <w:rFonts w:ascii="Arial" w:hAnsi="Arial" w:cs="Arial"/>
+                <w:sz w:val="20"/>
+                <w:szCs w:val="20"/>
+              </w:rPr>
+              <w:t>Patke</w:t>
+            </w:r>
+            <w:proofErr w:type="spellEnd"/>
           </w:p>
         </w:tc>
         <w:tc>
@@ -1343,13 +1501,23 @@
                 <w:szCs w:val="20"/>
               </w:rPr>
             </w:pPr>
-            <w:r>
-              <w:rPr>
-                <w:rFonts w:ascii="Arial" w:hAnsi="Arial" w:cs="Arial"/>
-                <w:sz w:val="20"/>
-                <w:szCs w:val="20"/>
-              </w:rPr>
-              <w:t>Richa Aurora</w:t>
+            <w:proofErr w:type="spellStart"/>
+            <w:r>
+              <w:rPr>
+                <w:rFonts w:ascii="Arial" w:hAnsi="Arial" w:cs="Arial"/>
+                <w:sz w:val="20"/>
+                <w:szCs w:val="20"/>
+              </w:rPr>
+              <w:t>Richa</w:t>
+            </w:r>
+            <w:proofErr w:type="spellEnd"/>
+            <w:r>
+              <w:rPr>
+                <w:rFonts w:ascii="Arial" w:hAnsi="Arial" w:cs="Arial"/>
+                <w:sz w:val="20"/>
+                <w:szCs w:val="20"/>
+              </w:rPr>
+              <w:t xml:space="preserve"> Aurora</w:t>
             </w:r>
           </w:p>
         </w:tc>
@@ -1378,13 +1546,23 @@
                 <w:szCs w:val="20"/>
               </w:rPr>
             </w:pPr>
-            <w:r>
-              <w:rPr>
-                <w:rFonts w:ascii="Arial" w:hAnsi="Arial" w:cs="Arial"/>
-                <w:sz w:val="20"/>
-                <w:szCs w:val="20"/>
-              </w:rPr>
-              <w:t>Bri Dotson</w:t>
+            <w:proofErr w:type="spellStart"/>
+            <w:r>
+              <w:rPr>
+                <w:rFonts w:ascii="Arial" w:hAnsi="Arial" w:cs="Arial"/>
+                <w:sz w:val="20"/>
+                <w:szCs w:val="20"/>
+              </w:rPr>
+              <w:t>Bri</w:t>
+            </w:r>
+            <w:proofErr w:type="spellEnd"/>
+            <w:r>
+              <w:rPr>
+                <w:rFonts w:ascii="Arial" w:hAnsi="Arial" w:cs="Arial"/>
+                <w:sz w:val="20"/>
+                <w:szCs w:val="20"/>
+              </w:rPr>
+              <w:t xml:space="preserve"> Dotson</w:t>
             </w:r>
           </w:p>
         </w:tc>
@@ -1483,8 +1661,6 @@
               </w:rPr>
               <w:t>1</w:t>
             </w:r>
-            <w:bookmarkStart w:id="0" w:name="_GoBack"/>
-            <w:bookmarkEnd w:id="0"/>
             <w:r>
               <w:rPr>
                 <w:rFonts w:ascii="Arial" w:hAnsi="Arial" w:cs="Arial"/>
@@ -1646,8 +1822,10 @@
                 <w:sz w:val="20"/>
                 <w:szCs w:val="20"/>
               </w:rPr>
-              <w:t>Kristen McCabe</w:t>
-            </w:r>
+              <w:t>Kristina Hjertberg</w:t>
+            </w:r>
+            <w:bookmarkStart w:id="0" w:name="_GoBack"/>
+            <w:bookmarkEnd w:id="0"/>
           </w:p>
         </w:tc>
         <w:tc>
@@ -1977,8 +2155,18 @@
                 <w:sz w:val="20"/>
                 <w:szCs w:val="20"/>
               </w:rPr>
-              <w:t>Stephanie Kwak</w:t>
-            </w:r>
+              <w:t xml:space="preserve">Stephanie </w:t>
+            </w:r>
+            <w:proofErr w:type="spellStart"/>
+            <w:r>
+              <w:rPr>
+                <w:rFonts w:ascii="Arial" w:hAnsi="Arial" w:cs="Arial"/>
+                <w:sz w:val="20"/>
+                <w:szCs w:val="20"/>
+              </w:rPr>
+              <w:t>Kwak</w:t>
+            </w:r>
+            <w:proofErr w:type="spellEnd"/>
           </w:p>
         </w:tc>
         <w:tc>
@@ -2012,8 +2200,18 @@
                 <w:sz w:val="20"/>
                 <w:szCs w:val="20"/>
               </w:rPr>
-              <w:t>Crystal Perreira</w:t>
-            </w:r>
+              <w:t xml:space="preserve">Crystal </w:t>
+            </w:r>
+            <w:proofErr w:type="spellStart"/>
+            <w:r>
+              <w:rPr>
+                <w:rFonts w:ascii="Arial" w:hAnsi="Arial" w:cs="Arial"/>
+                <w:sz w:val="20"/>
+                <w:szCs w:val="20"/>
+              </w:rPr>
+              <w:t>Perreira</w:t>
+            </w:r>
+            <w:proofErr w:type="spellEnd"/>
           </w:p>
           <w:p>
             <w:pPr>
@@ -2050,13 +2248,23 @@
                 <w:szCs w:val="20"/>
               </w:rPr>
             </w:pPr>
-            <w:r>
-              <w:rPr>
-                <w:rFonts w:ascii="Arial" w:hAnsi="Arial" w:cs="Arial"/>
-                <w:sz w:val="20"/>
-                <w:szCs w:val="20"/>
-              </w:rPr>
-              <w:t>Kamilah Jenkins</w:t>
+            <w:proofErr w:type="spellStart"/>
+            <w:r>
+              <w:rPr>
+                <w:rFonts w:ascii="Arial" w:hAnsi="Arial" w:cs="Arial"/>
+                <w:sz w:val="20"/>
+                <w:szCs w:val="20"/>
+              </w:rPr>
+              <w:t>Kamilah</w:t>
+            </w:r>
+            <w:proofErr w:type="spellEnd"/>
+            <w:r>
+              <w:rPr>
+                <w:rFonts w:ascii="Arial" w:hAnsi="Arial" w:cs="Arial"/>
+                <w:sz w:val="20"/>
+                <w:szCs w:val="20"/>
+              </w:rPr>
+              <w:t xml:space="preserve"> Jenkins</w:t>
             </w:r>
           </w:p>
         </w:tc>
@@ -2362,8 +2570,18 @@
                 <w:sz w:val="20"/>
                 <w:szCs w:val="20"/>
               </w:rPr>
-              <w:t>Bonnie Kwong</w:t>
-            </w:r>
+              <w:t xml:space="preserve">Bonnie </w:t>
+            </w:r>
+            <w:proofErr w:type="spellStart"/>
+            <w:r>
+              <w:rPr>
+                <w:rFonts w:ascii="Arial" w:hAnsi="Arial" w:cs="Arial"/>
+                <w:sz w:val="20"/>
+                <w:szCs w:val="20"/>
+              </w:rPr>
+              <w:t>Kwong</w:t>
+            </w:r>
+            <w:proofErr w:type="spellEnd"/>
           </w:p>
         </w:tc>
         <w:tc>
@@ -2712,8 +2930,18 @@
                 <w:sz w:val="20"/>
                 <w:szCs w:val="20"/>
               </w:rPr>
-              <w:t>Crystal Perreira</w:t>
-            </w:r>
+              <w:t xml:space="preserve">Crystal </w:t>
+            </w:r>
+            <w:proofErr w:type="spellStart"/>
+            <w:r>
+              <w:rPr>
+                <w:rFonts w:ascii="Arial" w:hAnsi="Arial" w:cs="Arial"/>
+                <w:sz w:val="20"/>
+                <w:szCs w:val="20"/>
+              </w:rPr>
+              <w:t>Perreira</w:t>
+            </w:r>
+            <w:proofErr w:type="spellEnd"/>
           </w:p>
         </w:tc>
         <w:tc>
@@ -2768,14 +2996,34 @@
                 <w:szCs w:val="20"/>
               </w:rPr>
             </w:pPr>
-            <w:r>
-              <w:rPr>
-                <w:rFonts w:ascii="Arial" w:hAnsi="Arial" w:cs="Arial"/>
-                <w:sz w:val="20"/>
-                <w:szCs w:val="20"/>
-              </w:rPr>
-              <w:t>Linnea Damer</w:t>
-            </w:r>
+            <w:proofErr w:type="spellStart"/>
+            <w:r>
+              <w:rPr>
+                <w:rFonts w:ascii="Arial" w:hAnsi="Arial" w:cs="Arial"/>
+                <w:sz w:val="20"/>
+                <w:szCs w:val="20"/>
+              </w:rPr>
+              <w:t>Linnea</w:t>
+            </w:r>
+            <w:proofErr w:type="spellEnd"/>
+            <w:r>
+              <w:rPr>
+                <w:rFonts w:ascii="Arial" w:hAnsi="Arial" w:cs="Arial"/>
+                <w:sz w:val="20"/>
+                <w:szCs w:val="20"/>
+              </w:rPr>
+              <w:t xml:space="preserve"> </w:t>
+            </w:r>
+            <w:proofErr w:type="spellStart"/>
+            <w:r>
+              <w:rPr>
+                <w:rFonts w:ascii="Arial" w:hAnsi="Arial" w:cs="Arial"/>
+                <w:sz w:val="20"/>
+                <w:szCs w:val="20"/>
+              </w:rPr>
+              <w:t>Damer</w:t>
+            </w:r>
+            <w:proofErr w:type="spellEnd"/>
           </w:p>
         </w:tc>
       </w:tr>

</xml_diff>